<commit_message>
updated usecase diagram and descriptions
</commit_message>
<xml_diff>
--- a/report/usecase-descriptions.docx
+++ b/report/usecase-descriptions.docx
@@ -1,6 +1,6 @@
 
 <file path=word/document.xml><?xml version="1.0" encoding="utf-8"?>
-<w:document xmlns:wpc="http://schemas.microsoft.com/office/word/2010/wordprocessingCanvas" xmlns:mc="http://schemas.openxmlformats.org/markup-compatibility/2006" xmlns:o="urn:schemas-microsoft-com:office:office" xmlns:r="http://schemas.openxmlformats.org/officeDocument/2006/relationships" xmlns:m="http://schemas.openxmlformats.org/officeDocument/2006/math" xmlns:v="urn:schemas-microsoft-com:vml" xmlns:wp14="http://schemas.microsoft.com/office/word/2010/wordprocessingDrawing" xmlns:wp="http://schemas.openxmlformats.org/drawingml/2006/wordprocessingDrawing" xmlns:w10="urn:schemas-microsoft-com:office:word" xmlns:w="http://schemas.openxmlformats.org/wordprocessingml/2006/main" xmlns:w14="http://schemas.microsoft.com/office/word/2010/wordml" xmlns:w15="http://schemas.microsoft.com/office/word/2012/wordml" xmlns:wpg="http://schemas.microsoft.com/office/word/2010/wordprocessingGroup" xmlns:wpi="http://schemas.microsoft.com/office/word/2010/wordprocessingInk" xmlns:wne="http://schemas.microsoft.com/office/word/2006/wordml" xmlns:wps="http://schemas.microsoft.com/office/word/2010/wordprocessingShape" mc:Ignorable="w14 w15 wp14">
+<w:document xmlns:wpc="http://schemas.microsoft.com/office/word/2010/wordprocessingCanvas" xmlns:cx="http://schemas.microsoft.com/office/drawing/2014/chartex" xmlns:cx1="http://schemas.microsoft.com/office/drawing/2015/9/8/chartex" xmlns:cx2="http://schemas.microsoft.com/office/drawing/2015/10/21/chartex" xmlns:cx3="http://schemas.microsoft.com/office/drawing/2016/5/9/chartex" xmlns:cx4="http://schemas.microsoft.com/office/drawing/2016/5/10/chartex" xmlns:cx5="http://schemas.microsoft.com/office/drawing/2016/5/11/chartex" xmlns:mc="http://schemas.openxmlformats.org/markup-compatibility/2006" xmlns:o="urn:schemas-microsoft-com:office:office" xmlns:r="http://schemas.openxmlformats.org/officeDocument/2006/relationships" xmlns:m="http://schemas.openxmlformats.org/officeDocument/2006/math" xmlns:v="urn:schemas-microsoft-com:vml" xmlns:wp14="http://schemas.microsoft.com/office/word/2010/wordprocessingDrawing" xmlns:wp="http://schemas.openxmlformats.org/drawingml/2006/wordprocessingDrawing" xmlns:w10="urn:schemas-microsoft-com:office:word" xmlns:w="http://schemas.openxmlformats.org/wordprocessingml/2006/main" xmlns:w14="http://schemas.microsoft.com/office/word/2010/wordml" xmlns:w15="http://schemas.microsoft.com/office/word/2012/wordml" xmlns:w16se="http://schemas.microsoft.com/office/word/2015/wordml/symex" xmlns:wpg="http://schemas.microsoft.com/office/word/2010/wordprocessingGroup" xmlns:wpi="http://schemas.microsoft.com/office/word/2010/wordprocessingInk" xmlns:wne="http://schemas.microsoft.com/office/word/2006/wordml" xmlns:wps="http://schemas.microsoft.com/office/word/2010/wordprocessingShape" mc:Ignorable="w14 w15 w16se wp14">
   <w:body>
     <w:tbl>
       <w:tblPr>
@@ -173,7 +173,15 @@
                 <w:sz w:val="24"/>
                 <w:szCs w:val="24"/>
               </w:rPr>
-              <w:t>The Seller activates the “Login” function at their terminal</w:t>
+              <w:t xml:space="preserve">The Seller </w:t>
+            </w:r>
+            <w:r>
+              <w:rPr>
+                <w:rFonts w:ascii="Times New Roman" w:hAnsi="Times New Roman" w:cs="Times New Roman"/>
+                <w:sz w:val="24"/>
+                <w:szCs w:val="24"/>
+              </w:rPr>
+              <w:t>logs in by going to the Login view in GUI</w:t>
             </w:r>
           </w:p>
           <w:p>
@@ -196,7 +204,15 @@
                 <w:sz w:val="24"/>
                 <w:szCs w:val="24"/>
               </w:rPr>
-              <w:t>A prompt for the Seller’s name and password appears</w:t>
+              <w:t>The Login view asks for</w:t>
+            </w:r>
+            <w:r>
+              <w:rPr>
+                <w:rFonts w:ascii="Times New Roman" w:hAnsi="Times New Roman" w:cs="Times New Roman"/>
+                <w:sz w:val="24"/>
+                <w:szCs w:val="24"/>
+              </w:rPr>
+              <w:t xml:space="preserve"> Seller’s name and password appears</w:t>
             </w:r>
           </w:p>
           <w:p>
@@ -219,7 +235,23 @@
                 <w:sz w:val="24"/>
                 <w:szCs w:val="24"/>
               </w:rPr>
-              <w:t xml:space="preserve">After Seller’s name and password sent, it is compared with a </w:t>
+              <w:t xml:space="preserve">After Seller’s name and password </w:t>
+            </w:r>
+            <w:r>
+              <w:rPr>
+                <w:rFonts w:ascii="Times New Roman" w:hAnsi="Times New Roman" w:cs="Times New Roman"/>
+                <w:sz w:val="24"/>
+                <w:szCs w:val="24"/>
+              </w:rPr>
+              <w:t>submitted</w:t>
+            </w:r>
+            <w:r>
+              <w:rPr>
+                <w:rFonts w:ascii="Times New Roman" w:hAnsi="Times New Roman" w:cs="Times New Roman"/>
+                <w:sz w:val="24"/>
+                <w:szCs w:val="24"/>
+              </w:rPr>
+              <w:t xml:space="preserve">, it is compared with a </w:t>
             </w:r>
             <w:r>
               <w:rPr>
@@ -483,10 +515,7 @@
       </w:tr>
     </w:tbl>
     <w:p/>
-    <w:p>
-      <w:bookmarkStart w:id="0" w:name="_GoBack"/>
-      <w:bookmarkEnd w:id="0"/>
-    </w:p>
+    <w:p/>
     <w:p/>
     <w:tbl>
       <w:tblPr>
@@ -550,25 +579,7 @@
                 <w:sz w:val="24"/>
                 <w:szCs w:val="24"/>
               </w:rPr>
-              <w:t>Add</w:t>
-            </w:r>
-            <w:r>
-              <w:rPr>
-                <w:rFonts w:ascii="Times New Roman" w:hAnsi="Times New Roman" w:cs="Times New Roman"/>
-                <w:b w:val="0"/>
-                <w:sz w:val="24"/>
-                <w:szCs w:val="24"/>
-              </w:rPr>
-              <w:t>T</w:t>
-            </w:r>
-            <w:r>
-              <w:rPr>
-                <w:rFonts w:ascii="Times New Roman" w:hAnsi="Times New Roman" w:cs="Times New Roman"/>
-                <w:b w:val="0"/>
-                <w:sz w:val="24"/>
-                <w:szCs w:val="24"/>
-              </w:rPr>
-              <w:t>oCart</w:t>
+              <w:t>ViewCart</w:t>
             </w:r>
           </w:p>
         </w:tc>
@@ -677,7 +688,15 @@
                 <w:sz w:val="24"/>
                 <w:szCs w:val="24"/>
               </w:rPr>
-              <w:t>The Guest specifies which item is to be added to their cart</w:t>
+              <w:t xml:space="preserve">The Guest </w:t>
+            </w:r>
+            <w:r>
+              <w:rPr>
+                <w:rFonts w:ascii="Times New Roman" w:hAnsi="Times New Roman" w:cs="Times New Roman"/>
+                <w:sz w:val="24"/>
+                <w:szCs w:val="24"/>
+              </w:rPr>
+              <w:t>goes to Cart view of the GUI</w:t>
             </w:r>
           </w:p>
           <w:p>
@@ -700,7 +719,7 @@
                 <w:sz w:val="24"/>
                 <w:szCs w:val="24"/>
               </w:rPr>
-              <w:t>If the item exists (in the store), it is added to the cart</w:t>
+              <w:t>The Cart view lists the items in the Guest’s cart</w:t>
             </w:r>
           </w:p>
         </w:tc>
@@ -770,7 +789,15 @@
                 <w:sz w:val="24"/>
                 <w:szCs w:val="24"/>
               </w:rPr>
-              <w:t>User must be a Guest, the item must exists and the cart must not be empty</w:t>
+              <w:t xml:space="preserve">User must </w:t>
+            </w:r>
+            <w:r>
+              <w:rPr>
+                <w:rFonts w:ascii="Times New Roman" w:hAnsi="Times New Roman" w:cs="Times New Roman"/>
+                <w:sz w:val="24"/>
+                <w:szCs w:val="24"/>
+              </w:rPr>
+              <w:t>be a Guest</w:t>
             </w:r>
           </w:p>
         </w:tc>
@@ -840,50 +867,15 @@
                 <w:sz w:val="24"/>
                 <w:szCs w:val="24"/>
               </w:rPr>
-              <w:t xml:space="preserve">Guest is able to add the specified item to their cart </w:t>
-            </w:r>
-            <w:r>
-              <w:rPr>
-                <w:rFonts w:ascii="Times New Roman" w:hAnsi="Times New Roman" w:cs="Times New Roman"/>
-                <w:sz w:val="24"/>
-                <w:szCs w:val="24"/>
-              </w:rPr>
-              <w:t>OR</w:t>
-            </w:r>
-          </w:p>
-          <w:p>
-            <w:pPr>
-              <w:cnfStyle w:val="000000000000" w:firstRow="0" w:lastRow="0" w:firstColumn="0" w:lastColumn="0" w:oddVBand="0" w:evenVBand="0" w:oddHBand="0" w:evenHBand="0" w:firstRowFirstColumn="0" w:firstRowLastColumn="0" w:lastRowFirstColumn="0" w:lastRowLastColumn="0"/>
-              <w:rPr>
-                <w:rFonts w:ascii="Times New Roman" w:hAnsi="Times New Roman" w:cs="Times New Roman"/>
-                <w:sz w:val="24"/>
-                <w:szCs w:val="24"/>
-              </w:rPr>
-            </w:pPr>
-            <w:r>
-              <w:rPr>
-                <w:rFonts w:ascii="Times New Roman" w:hAnsi="Times New Roman" w:cs="Times New Roman"/>
-                <w:sz w:val="24"/>
-                <w:szCs w:val="24"/>
-              </w:rPr>
-              <w:t xml:space="preserve">is not able to </w:t>
-            </w:r>
-            <w:r>
-              <w:rPr>
-                <w:rFonts w:ascii="Times New Roman" w:hAnsi="Times New Roman" w:cs="Times New Roman"/>
-                <w:sz w:val="24"/>
-                <w:szCs w:val="24"/>
-              </w:rPr>
-              <w:t xml:space="preserve">add it due there being a conflict with the </w:t>
-            </w:r>
-            <w:r>
-              <w:rPr>
-                <w:rFonts w:ascii="Times New Roman" w:hAnsi="Times New Roman" w:cs="Times New Roman"/>
-                <w:i/>
-                <w:sz w:val="24"/>
-                <w:szCs w:val="24"/>
-              </w:rPr>
-              <w:t>Entry Conditions</w:t>
+              <w:t xml:space="preserve">Guest </w:t>
+            </w:r>
+            <w:r>
+              <w:rPr>
+                <w:rFonts w:ascii="Times New Roman" w:hAnsi="Times New Roman" w:cs="Times New Roman"/>
+                <w:sz w:val="24"/>
+                <w:szCs w:val="24"/>
+              </w:rPr>
+              <w:t>sees the list of items in their cart</w:t>
             </w:r>
           </w:p>
         </w:tc>
@@ -929,6 +921,50 @@
                 <w:szCs w:val="24"/>
               </w:rPr>
             </w:pPr>
+            <w:r>
+              <w:rPr>
+                <w:rFonts w:ascii="Times New Roman" w:hAnsi="Times New Roman" w:cs="Times New Roman"/>
+                <w:sz w:val="24"/>
+                <w:szCs w:val="24"/>
+              </w:rPr>
+              <w:t xml:space="preserve">When Guest sees the list of items in their cart, if there are any, the Guest may remove individual items from the cart which invokes </w:t>
+            </w:r>
+            <w:r>
+              <w:rPr>
+                <w:rFonts w:ascii="Times New Roman" w:hAnsi="Times New Roman" w:cs="Times New Roman"/>
+                <w:i/>
+                <w:sz w:val="24"/>
+                <w:szCs w:val="24"/>
+              </w:rPr>
+              <w:t>RemoveFromCart</w:t>
+            </w:r>
+            <w:r>
+              <w:rPr>
+                <w:rFonts w:ascii="Times New Roman" w:hAnsi="Times New Roman" w:cs="Times New Roman"/>
+                <w:sz w:val="24"/>
+                <w:szCs w:val="24"/>
+              </w:rPr>
+              <w:t xml:space="preserve"> usecase. If Guest is ready to purchase items, they may do so which will invoke the </w:t>
+            </w:r>
+            <w:r>
+              <w:rPr>
+                <w:rFonts w:ascii="Times New Roman" w:hAnsi="Times New Roman" w:cs="Times New Roman"/>
+                <w:i/>
+                <w:sz w:val="24"/>
+                <w:szCs w:val="24"/>
+              </w:rPr>
+              <w:t>ProcessPayment</w:t>
+            </w:r>
+            <w:r>
+              <w:rPr>
+                <w:rFonts w:ascii="Times New Roman" w:hAnsi="Times New Roman" w:cs="Times New Roman"/>
+                <w:sz w:val="24"/>
+                <w:szCs w:val="24"/>
+              </w:rPr>
+              <w:t xml:space="preserve"> usecase.</w:t>
+            </w:r>
+            <w:bookmarkStart w:id="0" w:name="_GoBack"/>
+            <w:bookmarkEnd w:id="0"/>
           </w:p>
         </w:tc>
       </w:tr>
@@ -945,7 +981,7 @@
 </file>
 
 <file path=word/numbering.xml><?xml version="1.0" encoding="utf-8"?>
-<w:numbering xmlns:wpc="http://schemas.microsoft.com/office/word/2010/wordprocessingCanvas" xmlns:mc="http://schemas.openxmlformats.org/markup-compatibility/2006" xmlns:o="urn:schemas-microsoft-com:office:office" xmlns:r="http://schemas.openxmlformats.org/officeDocument/2006/relationships" xmlns:m="http://schemas.openxmlformats.org/officeDocument/2006/math" xmlns:v="urn:schemas-microsoft-com:vml" xmlns:wp14="http://schemas.microsoft.com/office/word/2010/wordprocessingDrawing" xmlns:wp="http://schemas.openxmlformats.org/drawingml/2006/wordprocessingDrawing" xmlns:w10="urn:schemas-microsoft-com:office:word" xmlns:w="http://schemas.openxmlformats.org/wordprocessingml/2006/main" xmlns:w14="http://schemas.microsoft.com/office/word/2010/wordml" xmlns:w15="http://schemas.microsoft.com/office/word/2012/wordml" xmlns:wpg="http://schemas.microsoft.com/office/word/2010/wordprocessingGroup" xmlns:wpi="http://schemas.microsoft.com/office/word/2010/wordprocessingInk" xmlns:wne="http://schemas.microsoft.com/office/word/2006/wordml" xmlns:wps="http://schemas.microsoft.com/office/word/2010/wordprocessingShape" mc:Ignorable="w14 w15 wp14">
+<w:numbering xmlns:wpc="http://schemas.microsoft.com/office/word/2010/wordprocessingCanvas" xmlns:cx="http://schemas.microsoft.com/office/drawing/2014/chartex" xmlns:cx1="http://schemas.microsoft.com/office/drawing/2015/9/8/chartex" xmlns:cx2="http://schemas.microsoft.com/office/drawing/2015/10/21/chartex" xmlns:cx3="http://schemas.microsoft.com/office/drawing/2016/5/9/chartex" xmlns:cx4="http://schemas.microsoft.com/office/drawing/2016/5/10/chartex" xmlns:cx5="http://schemas.microsoft.com/office/drawing/2016/5/11/chartex" xmlns:mc="http://schemas.openxmlformats.org/markup-compatibility/2006" xmlns:o="urn:schemas-microsoft-com:office:office" xmlns:r="http://schemas.openxmlformats.org/officeDocument/2006/relationships" xmlns:m="http://schemas.openxmlformats.org/officeDocument/2006/math" xmlns:v="urn:schemas-microsoft-com:vml" xmlns:wp14="http://schemas.microsoft.com/office/word/2010/wordprocessingDrawing" xmlns:wp="http://schemas.openxmlformats.org/drawingml/2006/wordprocessingDrawing" xmlns:w10="urn:schemas-microsoft-com:office:word" xmlns:w="http://schemas.openxmlformats.org/wordprocessingml/2006/main" xmlns:w14="http://schemas.microsoft.com/office/word/2010/wordml" xmlns:w15="http://schemas.microsoft.com/office/word/2012/wordml" xmlns:w16se="http://schemas.microsoft.com/office/word/2015/wordml/symex" xmlns:wpg="http://schemas.microsoft.com/office/word/2010/wordprocessingGroup" xmlns:wpi="http://schemas.microsoft.com/office/word/2010/wordprocessingInk" xmlns:wne="http://schemas.microsoft.com/office/word/2006/wordml" xmlns:wps="http://schemas.microsoft.com/office/word/2010/wordprocessingShape" mc:Ignorable="w14 w15 w16se wp14">
   <w:abstractNum w:abstractNumId="0" w15:restartNumberingAfterBreak="0">
     <w:nsid w:val="13F14792"/>
     <w:multiLevelType w:val="hybridMultilevel"/>
@@ -1318,7 +1354,7 @@
 </file>
 
 <file path=word/styles.xml><?xml version="1.0" encoding="utf-8"?>
-<w:styles xmlns:mc="http://schemas.openxmlformats.org/markup-compatibility/2006" xmlns:r="http://schemas.openxmlformats.org/officeDocument/2006/relationships" xmlns:w="http://schemas.openxmlformats.org/wordprocessingml/2006/main" xmlns:w14="http://schemas.microsoft.com/office/word/2010/wordml" xmlns:w15="http://schemas.microsoft.com/office/word/2012/wordml" mc:Ignorable="w14 w15">
+<w:styles xmlns:mc="http://schemas.openxmlformats.org/markup-compatibility/2006" xmlns:r="http://schemas.openxmlformats.org/officeDocument/2006/relationships" xmlns:w="http://schemas.openxmlformats.org/wordprocessingml/2006/main" xmlns:w14="http://schemas.microsoft.com/office/word/2010/wordml" xmlns:w15="http://schemas.microsoft.com/office/word/2012/wordml" xmlns:w16se="http://schemas.microsoft.com/office/word/2015/wordml/symex" mc:Ignorable="w14 w15 w16se">
   <w:docDefaults>
     <w:rPrDefault>
       <w:rPr>
@@ -1334,7 +1370,7 @@
       </w:pPr>
     </w:pPrDefault>
   </w:docDefaults>
-  <w:latentStyles w:defLockedState="0" w:defUIPriority="99" w:defSemiHidden="0" w:defUnhideWhenUsed="0" w:defQFormat="0" w:count="371">
+  <w:latentStyles w:defLockedState="0" w:defUIPriority="99" w:defSemiHidden="0" w:defUnhideWhenUsed="0" w:defQFormat="0" w:count="374">
     <w:lsdException w:name="Normal" w:uiPriority="0" w:qFormat="1"/>
     <w:lsdException w:name="heading 1" w:uiPriority="9" w:qFormat="1"/>
     <w:lsdException w:name="heading 2" w:semiHidden="1" w:uiPriority="9" w:unhideWhenUsed="1" w:qFormat="1"/>
@@ -1440,7 +1476,6 @@
     <w:lsdException w:name="HTML Sample" w:semiHidden="1" w:unhideWhenUsed="1"/>
     <w:lsdException w:name="HTML Typewriter" w:semiHidden="1" w:unhideWhenUsed="1"/>
     <w:lsdException w:name="HTML Variable" w:semiHidden="1" w:unhideWhenUsed="1"/>
-    <w:lsdException w:name="Normal Table" w:semiHidden="1" w:unhideWhenUsed="1"/>
     <w:lsdException w:name="annotation subject" w:semiHidden="1" w:unhideWhenUsed="1"/>
     <w:lsdException w:name="No List" w:semiHidden="1" w:unhideWhenUsed="1"/>
     <w:lsdException w:name="Outline List 1" w:semiHidden="1" w:unhideWhenUsed="1"/>
@@ -1485,7 +1520,6 @@
     <w:lsdException w:name="Table Professional" w:semiHidden="1" w:unhideWhenUsed="1"/>
     <w:lsdException w:name="Table Subtle 1" w:semiHidden="1" w:unhideWhenUsed="1"/>
     <w:lsdException w:name="Table Subtle 2" w:semiHidden="1" w:unhideWhenUsed="1"/>
-    <w:lsdException w:name="Table Web 1" w:semiHidden="1" w:unhideWhenUsed="1"/>
     <w:lsdException w:name="Table Web 2" w:semiHidden="1" w:unhideWhenUsed="1"/>
     <w:lsdException w:name="Table Web 3" w:semiHidden="1" w:unhideWhenUsed="1"/>
     <w:lsdException w:name="Balloon Text" w:semiHidden="1" w:unhideWhenUsed="1"/>
@@ -1706,6 +1740,9 @@
     <w:lsdException w:name="List Table 5 Dark Accent 6" w:uiPriority="50"/>
     <w:lsdException w:name="List Table 6 Colorful Accent 6" w:uiPriority="51"/>
     <w:lsdException w:name="List Table 7 Colorful Accent 6" w:uiPriority="52"/>
+    <w:lsdException w:name="Mention" w:semiHidden="1" w:unhideWhenUsed="1"/>
+    <w:lsdException w:name="Smart Hyperlink" w:semiHidden="1" w:unhideWhenUsed="1"/>
+    <w:lsdException w:name="Hashtag" w:semiHidden="1" w:unhideWhenUsed="1"/>
   </w:latentStyles>
   <w:style w:type="paragraph" w:default="1" w:styleId="Normal">
     <w:name w:val="Normal"/>

</xml_diff>